<commit_message>
Muxas cosas no se ni lo que va en este commit
</commit_message>
<xml_diff>
--- a/SEGUNDO CURSO/DESPLIEGUES/Tarea 2 Despliegues.docx
+++ b/SEGUNDO CURSO/DESPLIEGUES/Tarea 2 Despliegues.docx
@@ -2795,34 +2795,37 @@
     <w:p>
       <w:pPr>
         <w:numPr>
-          <w:numId w:val="0"/>
-        </w:numPr>
-        <w:jc w:val="left"/>
-        <w:rPr>
-          <w:rFonts w:hint="default"/>
-          <w:sz w:val="24"/>
-          <w:szCs w:val="24"/>
-          <w:lang w:val="es-ES"/>
-        </w:rPr>
-      </w:pPr>
-    </w:p>
-    <w:p>
-      <w:pPr>
-        <w:numPr>
-          <w:numId w:val="0"/>
-        </w:numPr>
-        <w:jc w:val="left"/>
-        <w:rPr>
-          <w:rFonts w:hint="default"/>
-          <w:sz w:val="24"/>
-          <w:szCs w:val="24"/>
-          <w:lang w:val="es-ES"/>
-        </w:rPr>
-      </w:pPr>
-    </w:p>
-    <w:p>
-      <w:pPr>
-        <w:numPr>
+          <w:ilvl w:val="0"/>
+          <w:numId w:val="0"/>
+        </w:numPr>
+        <w:jc w:val="left"/>
+        <w:rPr>
+          <w:rFonts w:hint="default"/>
+          <w:sz w:val="24"/>
+          <w:szCs w:val="24"/>
+          <w:lang w:val="es-ES"/>
+        </w:rPr>
+      </w:pPr>
+    </w:p>
+    <w:p>
+      <w:pPr>
+        <w:numPr>
+          <w:ilvl w:val="0"/>
+          <w:numId w:val="0"/>
+        </w:numPr>
+        <w:jc w:val="left"/>
+        <w:rPr>
+          <w:rFonts w:hint="default"/>
+          <w:sz w:val="24"/>
+          <w:szCs w:val="24"/>
+          <w:lang w:val="es-ES"/>
+        </w:rPr>
+      </w:pPr>
+    </w:p>
+    <w:p>
+      <w:pPr>
+        <w:numPr>
+          <w:ilvl w:val="0"/>
           <w:numId w:val="0"/>
         </w:numPr>
         <w:jc w:val="left"/>
@@ -2870,6 +2873,7 @@
     <w:p>
       <w:pPr>
         <w:numPr>
+          <w:ilvl w:val="0"/>
           <w:numId w:val="0"/>
         </w:numPr>
         <w:jc w:val="left"/>
@@ -2886,6 +2890,7 @@
     <w:p>
       <w:pPr>
         <w:numPr>
+          <w:ilvl w:val="0"/>
           <w:numId w:val="0"/>
         </w:numPr>
         <w:jc w:val="left"/>
@@ -2945,6 +2950,7 @@
     <w:p>
       <w:pPr>
         <w:numPr>
+          <w:ilvl w:val="0"/>
           <w:numId w:val="0"/>
         </w:numPr>
         <w:jc w:val="left"/>
@@ -2959,6 +2965,7 @@
     <w:p>
       <w:pPr>
         <w:numPr>
+          <w:ilvl w:val="0"/>
           <w:numId w:val="0"/>
         </w:numPr>
         <w:jc w:val="left"/>
@@ -2982,6 +2989,7 @@
     <w:p>
       <w:pPr>
         <w:numPr>
+          <w:ilvl w:val="0"/>
           <w:numId w:val="0"/>
         </w:numPr>
         <w:jc w:val="left"/>
@@ -2996,6 +3004,7 @@
     <w:p>
       <w:pPr>
         <w:numPr>
+          <w:ilvl w:val="0"/>
           <w:numId w:val="0"/>
         </w:numPr>
         <w:jc w:val="left"/>
@@ -3019,6 +3028,7 @@
     <w:p>
       <w:pPr>
         <w:numPr>
+          <w:ilvl w:val="0"/>
           <w:numId w:val="0"/>
         </w:numPr>
         <w:jc w:val="left"/>
@@ -3033,6 +3043,7 @@
     <w:p>
       <w:pPr>
         <w:numPr>
+          <w:ilvl w:val="0"/>
           <w:numId w:val="0"/>
         </w:numPr>
         <w:jc w:val="left"/>
@@ -3090,6 +3101,7 @@
     <w:p>
       <w:pPr>
         <w:numPr>
+          <w:ilvl w:val="0"/>
           <w:numId w:val="0"/>
         </w:numPr>
         <w:jc w:val="left"/>
@@ -3104,6 +3116,7 @@
     <w:p>
       <w:pPr>
         <w:numPr>
+          <w:ilvl w:val="0"/>
           <w:numId w:val="0"/>
         </w:numPr>
         <w:jc w:val="left"/>
@@ -3127,6 +3140,7 @@
     <w:p>
       <w:pPr>
         <w:numPr>
+          <w:ilvl w:val="0"/>
           <w:numId w:val="0"/>
         </w:numPr>
         <w:jc w:val="left"/>
@@ -3141,6 +3155,7 @@
     <w:p>
       <w:pPr>
         <w:numPr>
+          <w:ilvl w:val="0"/>
           <w:numId w:val="0"/>
         </w:numPr>
         <w:jc w:val="left"/>
@@ -3192,14 +3207,16 @@
     <w:p>
       <w:pPr>
         <w:numPr>
-          <w:numId w:val="0"/>
-        </w:numPr>
-        <w:jc w:val="left"/>
-      </w:pPr>
-    </w:p>
-    <w:p>
-      <w:pPr>
-        <w:numPr>
+          <w:ilvl w:val="0"/>
+          <w:numId w:val="0"/>
+        </w:numPr>
+        <w:jc w:val="left"/>
+      </w:pPr>
+    </w:p>
+    <w:p>
+      <w:pPr>
+        <w:numPr>
+          <w:ilvl w:val="0"/>
           <w:numId w:val="0"/>
         </w:numPr>
         <w:jc w:val="left"/>
@@ -3239,20 +3256,22 @@
     <w:p>
       <w:pPr>
         <w:numPr>
-          <w:numId w:val="0"/>
-        </w:numPr>
-        <w:jc w:val="left"/>
-        <w:rPr>
-          <w:rFonts w:hint="default"/>
-          <w:b w:val="0"/>
-          <w:bCs w:val="0"/>
-          <w:lang w:val="es-ES"/>
-        </w:rPr>
-      </w:pPr>
-    </w:p>
-    <w:p>
-      <w:pPr>
-        <w:numPr>
+          <w:ilvl w:val="0"/>
+          <w:numId w:val="0"/>
+        </w:numPr>
+        <w:jc w:val="left"/>
+        <w:rPr>
+          <w:rFonts w:hint="default"/>
+          <w:b w:val="0"/>
+          <w:bCs w:val="0"/>
+          <w:lang w:val="es-ES"/>
+        </w:rPr>
+      </w:pPr>
+    </w:p>
+    <w:p>
+      <w:pPr>
+        <w:numPr>
+          <w:ilvl w:val="0"/>
           <w:numId w:val="0"/>
         </w:numPr>
         <w:jc w:val="left"/>
@@ -3312,48 +3331,52 @@
     <w:p>
       <w:pPr>
         <w:numPr>
-          <w:numId w:val="0"/>
-        </w:numPr>
-        <w:jc w:val="left"/>
-        <w:rPr>
-          <w:rFonts w:hint="default"/>
-          <w:b w:val="0"/>
-          <w:bCs w:val="0"/>
-          <w:lang w:val="es-ES"/>
-        </w:rPr>
-      </w:pPr>
-    </w:p>
-    <w:p>
-      <w:pPr>
-        <w:numPr>
-          <w:numId w:val="0"/>
-        </w:numPr>
-        <w:jc w:val="left"/>
-        <w:rPr>
-          <w:rFonts w:hint="default"/>
-          <w:b w:val="0"/>
-          <w:bCs w:val="0"/>
-          <w:lang w:val="es-ES"/>
-        </w:rPr>
-      </w:pPr>
-    </w:p>
-    <w:p>
-      <w:pPr>
-        <w:numPr>
-          <w:numId w:val="0"/>
-        </w:numPr>
-        <w:jc w:val="left"/>
-        <w:rPr>
-          <w:rFonts w:hint="default"/>
-          <w:b w:val="0"/>
-          <w:bCs w:val="0"/>
-          <w:lang w:val="es-ES"/>
-        </w:rPr>
-      </w:pPr>
-    </w:p>
-    <w:p>
-      <w:pPr>
-        <w:numPr>
+          <w:ilvl w:val="0"/>
+          <w:numId w:val="0"/>
+        </w:numPr>
+        <w:jc w:val="left"/>
+        <w:rPr>
+          <w:rFonts w:hint="default"/>
+          <w:b w:val="0"/>
+          <w:bCs w:val="0"/>
+          <w:lang w:val="es-ES"/>
+        </w:rPr>
+      </w:pPr>
+    </w:p>
+    <w:p>
+      <w:pPr>
+        <w:numPr>
+          <w:ilvl w:val="0"/>
+          <w:numId w:val="0"/>
+        </w:numPr>
+        <w:jc w:val="left"/>
+        <w:rPr>
+          <w:rFonts w:hint="default"/>
+          <w:b w:val="0"/>
+          <w:bCs w:val="0"/>
+          <w:lang w:val="es-ES"/>
+        </w:rPr>
+      </w:pPr>
+    </w:p>
+    <w:p>
+      <w:pPr>
+        <w:numPr>
+          <w:ilvl w:val="0"/>
+          <w:numId w:val="0"/>
+        </w:numPr>
+        <w:jc w:val="left"/>
+        <w:rPr>
+          <w:rFonts w:hint="default"/>
+          <w:b w:val="0"/>
+          <w:bCs w:val="0"/>
+          <w:lang w:val="es-ES"/>
+        </w:rPr>
+      </w:pPr>
+    </w:p>
+    <w:p>
+      <w:pPr>
+        <w:numPr>
+          <w:ilvl w:val="0"/>
           <w:numId w:val="0"/>
         </w:numPr>
         <w:jc w:val="left"/>
@@ -3377,20 +3400,22 @@
     <w:p>
       <w:pPr>
         <w:numPr>
-          <w:numId w:val="0"/>
-        </w:numPr>
-        <w:jc w:val="left"/>
-        <w:rPr>
-          <w:rFonts w:hint="default"/>
-          <w:b w:val="0"/>
-          <w:bCs w:val="0"/>
-          <w:lang w:val="es-ES"/>
-        </w:rPr>
-      </w:pPr>
-    </w:p>
-    <w:p>
-      <w:pPr>
-        <w:numPr>
+          <w:ilvl w:val="0"/>
+          <w:numId w:val="0"/>
+        </w:numPr>
+        <w:jc w:val="left"/>
+        <w:rPr>
+          <w:rFonts w:hint="default"/>
+          <w:b w:val="0"/>
+          <w:bCs w:val="0"/>
+          <w:lang w:val="es-ES"/>
+        </w:rPr>
+      </w:pPr>
+    </w:p>
+    <w:p>
+      <w:pPr>
+        <w:numPr>
+          <w:ilvl w:val="0"/>
           <w:numId w:val="0"/>
         </w:numPr>
         <w:jc w:val="left"/>
@@ -3442,14 +3467,16 @@
     <w:p>
       <w:pPr>
         <w:numPr>
-          <w:numId w:val="0"/>
-        </w:numPr>
-        <w:jc w:val="left"/>
-      </w:pPr>
-    </w:p>
-    <w:p>
-      <w:pPr>
-        <w:numPr>
+          <w:ilvl w:val="0"/>
+          <w:numId w:val="0"/>
+        </w:numPr>
+        <w:jc w:val="left"/>
+      </w:pPr>
+    </w:p>
+    <w:p>
+      <w:pPr>
+        <w:numPr>
+          <w:ilvl w:val="0"/>
           <w:numId w:val="0"/>
         </w:numPr>
         <w:jc w:val="left"/>
@@ -3469,18 +3496,20 @@
     <w:p>
       <w:pPr>
         <w:numPr>
-          <w:numId w:val="0"/>
-        </w:numPr>
-        <w:jc w:val="left"/>
-        <w:rPr>
-          <w:rFonts w:hint="default"/>
-          <w:lang w:val="es-ES"/>
-        </w:rPr>
-      </w:pPr>
-    </w:p>
-    <w:p>
-      <w:pPr>
-        <w:numPr>
+          <w:ilvl w:val="0"/>
+          <w:numId w:val="0"/>
+        </w:numPr>
+        <w:jc w:val="left"/>
+        <w:rPr>
+          <w:rFonts w:hint="default"/>
+          <w:lang w:val="es-ES"/>
+        </w:rPr>
+      </w:pPr>
+    </w:p>
+    <w:p>
+      <w:pPr>
+        <w:numPr>
+          <w:ilvl w:val="0"/>
           <w:numId w:val="0"/>
         </w:numPr>
         <w:jc w:val="left"/>
@@ -3532,14 +3561,16 @@
     <w:p>
       <w:pPr>
         <w:numPr>
-          <w:numId w:val="0"/>
-        </w:numPr>
-        <w:jc w:val="left"/>
-      </w:pPr>
-    </w:p>
-    <w:p>
-      <w:pPr>
-        <w:numPr>
+          <w:ilvl w:val="0"/>
+          <w:numId w:val="0"/>
+        </w:numPr>
+        <w:jc w:val="left"/>
+      </w:pPr>
+    </w:p>
+    <w:p>
+      <w:pPr>
+        <w:numPr>
+          <w:ilvl w:val="0"/>
           <w:numId w:val="0"/>
         </w:numPr>
         <w:jc w:val="left"/>
@@ -3559,18 +3590,20 @@
     <w:p>
       <w:pPr>
         <w:numPr>
-          <w:numId w:val="0"/>
-        </w:numPr>
-        <w:jc w:val="left"/>
-        <w:rPr>
-          <w:rFonts w:hint="default"/>
-          <w:lang w:val="es-ES"/>
-        </w:rPr>
-      </w:pPr>
-    </w:p>
-    <w:p>
-      <w:pPr>
-        <w:numPr>
+          <w:ilvl w:val="0"/>
+          <w:numId w:val="0"/>
+        </w:numPr>
+        <w:jc w:val="left"/>
+        <w:rPr>
+          <w:rFonts w:hint="default"/>
+          <w:lang w:val="es-ES"/>
+        </w:rPr>
+      </w:pPr>
+    </w:p>
+    <w:p>
+      <w:pPr>
+        <w:numPr>
+          <w:ilvl w:val="0"/>
           <w:numId w:val="0"/>
         </w:numPr>
         <w:jc w:val="left"/>
@@ -3647,18 +3680,20 @@
     <w:p>
       <w:pPr>
         <w:numPr>
-          <w:numId w:val="0"/>
-        </w:numPr>
-        <w:jc w:val="left"/>
-        <w:rPr>
-          <w:rFonts w:hint="default"/>
-          <w:lang w:val="es-ES"/>
-        </w:rPr>
-      </w:pPr>
-    </w:p>
-    <w:p>
-      <w:pPr>
-        <w:numPr>
+          <w:ilvl w:val="0"/>
+          <w:numId w:val="0"/>
+        </w:numPr>
+        <w:jc w:val="left"/>
+        <w:rPr>
+          <w:rFonts w:hint="default"/>
+          <w:lang w:val="es-ES"/>
+        </w:rPr>
+      </w:pPr>
+    </w:p>
+    <w:p>
+      <w:pPr>
+        <w:numPr>
+          <w:ilvl w:val="0"/>
           <w:numId w:val="0"/>
         </w:numPr>
         <w:jc w:val="left"/>
@@ -3735,6 +3770,7 @@
     <w:p>
       <w:pPr>
         <w:numPr>
+          <w:ilvl w:val="0"/>
           <w:numId w:val="0"/>
         </w:numPr>
         <w:ind w:leftChars="0"/>
@@ -3750,6 +3786,7 @@
     <w:p>
       <w:pPr>
         <w:numPr>
+          <w:ilvl w:val="0"/>
           <w:numId w:val="0"/>
         </w:numPr>
         <w:jc w:val="left"/>
@@ -3777,12 +3814,21 @@
           <w:lang w:val="es-ES"/>
         </w:rPr>
         <w:tab/>
+      </w:r>
+      <w:r>
+        <w:rPr>
+          <w:rFonts w:hint="default"/>
+          <w:sz w:val="24"/>
+          <w:szCs w:val="24"/>
+          <w:lang w:val="es-ES"/>
+        </w:rPr>
         <w:t>- Identificación log de acceso: daw02-access.log</w:t>
       </w:r>
     </w:p>
     <w:p>
       <w:pPr>
         <w:numPr>
+          <w:ilvl w:val="0"/>
           <w:numId w:val="0"/>
         </w:numPr>
         <w:ind w:firstLine="708" w:firstLineChars="0"/>
@@ -3807,6 +3853,7 @@
     <w:p>
       <w:pPr>
         <w:numPr>
+          <w:ilvl w:val="0"/>
           <w:numId w:val="0"/>
         </w:numPr>
         <w:jc w:val="left"/>
@@ -3834,26 +3881,36 @@
           <w:lang w:val="es-ES"/>
         </w:rPr>
         <w:tab/>
+      </w:r>
+      <w:r>
+        <w:rPr>
+          <w:rFonts w:hint="default"/>
+          <w:sz w:val="24"/>
+          <w:szCs w:val="24"/>
+          <w:lang w:val="es-ES"/>
+        </w:rPr>
         <w:t>- Alias logformat: combined</w:t>
       </w:r>
     </w:p>
     <w:p>
       <w:pPr>
         <w:numPr>
-          <w:numId w:val="0"/>
-        </w:numPr>
-        <w:jc w:val="left"/>
-        <w:rPr>
-          <w:rFonts w:hint="default"/>
-          <w:sz w:val="24"/>
-          <w:szCs w:val="24"/>
-          <w:lang w:val="es-ES"/>
-        </w:rPr>
-      </w:pPr>
-    </w:p>
-    <w:p>
-      <w:pPr>
-        <w:numPr>
+          <w:ilvl w:val="0"/>
+          <w:numId w:val="0"/>
+        </w:numPr>
+        <w:jc w:val="left"/>
+        <w:rPr>
+          <w:rFonts w:hint="default"/>
+          <w:sz w:val="24"/>
+          <w:szCs w:val="24"/>
+          <w:lang w:val="es-ES"/>
+        </w:rPr>
+      </w:pPr>
+    </w:p>
+    <w:p>
+      <w:pPr>
+        <w:numPr>
+          <w:ilvl w:val="0"/>
           <w:numId w:val="0"/>
         </w:numPr>
         <w:jc w:val="left"/>
@@ -3901,6 +3958,7 @@
     <w:p>
       <w:pPr>
         <w:numPr>
+          <w:ilvl w:val="0"/>
           <w:numId w:val="0"/>
         </w:numPr>
         <w:jc w:val="left"/>
@@ -3917,6 +3975,7 @@
     <w:p>
       <w:pPr>
         <w:numPr>
+          <w:ilvl w:val="0"/>
           <w:numId w:val="0"/>
         </w:numPr>
         <w:jc w:val="left"/>
@@ -3968,14 +4027,16 @@
     <w:p>
       <w:pPr>
         <w:numPr>
-          <w:numId w:val="0"/>
-        </w:numPr>
-        <w:jc w:val="left"/>
-      </w:pPr>
-    </w:p>
-    <w:p>
-      <w:pPr>
-        <w:numPr>
+          <w:ilvl w:val="0"/>
+          <w:numId w:val="0"/>
+        </w:numPr>
+        <w:jc w:val="left"/>
+      </w:pPr>
+    </w:p>
+    <w:p>
+      <w:pPr>
+        <w:numPr>
+          <w:ilvl w:val="0"/>
           <w:numId w:val="0"/>
         </w:numPr>
         <w:jc w:val="left"/>
@@ -4015,20 +4076,22 @@
     <w:p>
       <w:pPr>
         <w:numPr>
-          <w:numId w:val="0"/>
-        </w:numPr>
-        <w:jc w:val="left"/>
-        <w:rPr>
-          <w:rFonts w:hint="default"/>
-          <w:b w:val="0"/>
-          <w:bCs w:val="0"/>
-          <w:lang w:val="es-ES"/>
-        </w:rPr>
-      </w:pPr>
-    </w:p>
-    <w:p>
-      <w:pPr>
-        <w:numPr>
+          <w:ilvl w:val="0"/>
+          <w:numId w:val="0"/>
+        </w:numPr>
+        <w:jc w:val="left"/>
+        <w:rPr>
+          <w:rFonts w:hint="default"/>
+          <w:b w:val="0"/>
+          <w:bCs w:val="0"/>
+          <w:lang w:val="es-ES"/>
+        </w:rPr>
+      </w:pPr>
+    </w:p>
+    <w:p>
+      <w:pPr>
+        <w:numPr>
+          <w:ilvl w:val="0"/>
           <w:numId w:val="0"/>
         </w:numPr>
         <w:jc w:val="left"/>
@@ -4074,22 +4137,28 @@
         <w:numPr>
           <w:numId w:val="0"/>
         </w:numPr>
-        <w:jc w:val="left"/>
-        <w:rPr>
-          <w:rFonts w:hint="default"/>
-          <w:b w:val="0"/>
-          <w:bCs w:val="0"/>
-          <w:sz w:val="24"/>
-          <w:szCs w:val="24"/>
-          <w:lang w:val="es-ES"/>
-        </w:rPr>
-      </w:pPr>
-    </w:p>
-    <w:p>
-      <w:pPr>
-        <w:numPr>
-          <w:numId w:val="0"/>
-        </w:numPr>
+        <w:tabs>
+          <w:tab w:val="left" w:pos="425"/>
+        </w:tabs>
+        <w:jc w:val="left"/>
+        <w:rPr>
+          <w:rFonts w:hint="default"/>
+          <w:b w:val="0"/>
+          <w:bCs w:val="0"/>
+          <w:sz w:val="24"/>
+          <w:szCs w:val="24"/>
+          <w:lang w:val="es-ES"/>
+        </w:rPr>
+      </w:pPr>
+    </w:p>
+    <w:p>
+      <w:pPr>
+        <w:numPr>
+          <w:numId w:val="0"/>
+        </w:numPr>
+        <w:tabs>
+          <w:tab w:val="left" w:pos="425"/>
+        </w:tabs>
         <w:jc w:val="left"/>
         <w:rPr>
           <w:rFonts w:hint="default"/>
@@ -4100,8 +4169,562 @@
           <w:lang w:val="es-ES"/>
         </w:rPr>
       </w:pPr>
+      <w:r>
+        <w:rPr>
+          <w:rFonts w:hint="default"/>
+          <w:b w:val="0"/>
+          <w:bCs w:val="0"/>
+          <w:sz w:val="20"/>
+          <w:szCs w:val="20"/>
+          <w:lang w:val="es-ES"/>
+        </w:rPr>
+        <w:t xml:space="preserve">Para configurar que los logs roten cada 48 horas, vamos a crear un fichero de configuración </w:t>
+      </w:r>
+      <w:r>
+        <w:rPr>
+          <w:rFonts w:hint="default"/>
+          <w:b/>
+          <w:bCs/>
+          <w:sz w:val="20"/>
+          <w:szCs w:val="20"/>
+          <w:lang w:val="es-ES"/>
+        </w:rPr>
+        <w:t>logrotate</w:t>
+      </w:r>
+      <w:r>
+        <w:rPr>
+          <w:rFonts w:hint="default"/>
+          <w:b w:val="0"/>
+          <w:bCs w:val="0"/>
+          <w:sz w:val="20"/>
+          <w:szCs w:val="20"/>
+          <w:lang w:val="es-ES"/>
+        </w:rPr>
+        <w:t xml:space="preserve"> en </w:t>
+      </w:r>
+      <w:r>
+        <w:rPr>
+          <w:rFonts w:hint="default"/>
+          <w:b/>
+          <w:bCs/>
+          <w:sz w:val="20"/>
+          <w:szCs w:val="20"/>
+          <w:lang w:val="es-ES"/>
+        </w:rPr>
+        <w:t>etc/logrotate.d/</w:t>
+      </w:r>
+      <w:r>
+        <w:rPr>
+          <w:rFonts w:hint="default"/>
+          <w:b w:val="0"/>
+          <w:bCs w:val="0"/>
+          <w:sz w:val="20"/>
+          <w:szCs w:val="20"/>
+          <w:lang w:val="es-ES"/>
+        </w:rPr>
+        <w:t>, donde vamos a introducir la configuración necesaria.</w:t>
+      </w:r>
+    </w:p>
+    <w:p>
+      <w:pPr>
+        <w:numPr>
+          <w:numId w:val="0"/>
+        </w:numPr>
+        <w:tabs>
+          <w:tab w:val="left" w:pos="425"/>
+        </w:tabs>
+        <w:jc w:val="left"/>
+        <w:rPr>
+          <w:rFonts w:hint="default"/>
+          <w:b w:val="0"/>
+          <w:bCs w:val="0"/>
+          <w:sz w:val="20"/>
+          <w:szCs w:val="20"/>
+          <w:lang w:val="es-ES"/>
+        </w:rPr>
+      </w:pPr>
+    </w:p>
+    <w:p>
+      <w:pPr>
+        <w:numPr>
+          <w:numId w:val="0"/>
+        </w:numPr>
+        <w:tabs>
+          <w:tab w:val="left" w:pos="425"/>
+        </w:tabs>
+        <w:jc w:val="center"/>
+      </w:pPr>
+      <w:r>
+        <w:drawing>
+          <wp:inline distT="0" distB="0" distL="114300" distR="114300">
+            <wp:extent cx="5269865" cy="265430"/>
+            <wp:effectExtent l="0" t="0" r="3175" b="8890"/>
+            <wp:docPr id="28" name="Imagen 3"/>
+            <wp:cNvGraphicFramePr>
+              <a:graphicFrameLocks xmlns:a="http://schemas.openxmlformats.org/drawingml/2006/main" noChangeAspect="1"/>
+            </wp:cNvGraphicFramePr>
+            <a:graphic xmlns:a="http://schemas.openxmlformats.org/drawingml/2006/main">
+              <a:graphicData uri="http://schemas.openxmlformats.org/drawingml/2006/picture">
+                <pic:pic xmlns:pic="http://schemas.openxmlformats.org/drawingml/2006/picture">
+                  <pic:nvPicPr>
+                    <pic:cNvPr id="28" name="Imagen 3"/>
+                    <pic:cNvPicPr>
+                      <a:picLocks noChangeAspect="1"/>
+                    </pic:cNvPicPr>
+                  </pic:nvPicPr>
+                  <pic:blipFill>
+                    <a:blip r:embed="rId29"/>
+                    <a:stretch>
+                      <a:fillRect/>
+                    </a:stretch>
+                  </pic:blipFill>
+                  <pic:spPr>
+                    <a:xfrm>
+                      <a:off x="0" y="0"/>
+                      <a:ext cx="5269865" cy="265430"/>
+                    </a:xfrm>
+                    <a:prstGeom prst="rect">
+                      <a:avLst/>
+                    </a:prstGeom>
+                    <a:noFill/>
+                    <a:ln>
+                      <a:noFill/>
+                    </a:ln>
+                  </pic:spPr>
+                </pic:pic>
+              </a:graphicData>
+            </a:graphic>
+          </wp:inline>
+        </w:drawing>
+      </w:r>
+    </w:p>
+    <w:p>
+      <w:pPr>
+        <w:numPr>
+          <w:numId w:val="0"/>
+        </w:numPr>
+        <w:tabs>
+          <w:tab w:val="left" w:pos="425"/>
+        </w:tabs>
+        <w:jc w:val="center"/>
+      </w:pPr>
+    </w:p>
+    <w:p>
+      <w:pPr>
+        <w:numPr>
+          <w:numId w:val="0"/>
+        </w:numPr>
+        <w:tabs>
+          <w:tab w:val="left" w:pos="425"/>
+        </w:tabs>
+        <w:jc w:val="center"/>
+      </w:pPr>
+      <w:r>
+        <w:drawing>
+          <wp:inline distT="0" distB="0" distL="114300" distR="114300">
+            <wp:extent cx="4838700" cy="1638300"/>
+            <wp:effectExtent l="0" t="0" r="7620" b="7620"/>
+            <wp:docPr id="29" name="Imagen 4"/>
+            <wp:cNvGraphicFramePr>
+              <a:graphicFrameLocks xmlns:a="http://schemas.openxmlformats.org/drawingml/2006/main" noChangeAspect="1"/>
+            </wp:cNvGraphicFramePr>
+            <a:graphic xmlns:a="http://schemas.openxmlformats.org/drawingml/2006/main">
+              <a:graphicData uri="http://schemas.openxmlformats.org/drawingml/2006/picture">
+                <pic:pic xmlns:pic="http://schemas.openxmlformats.org/drawingml/2006/picture">
+                  <pic:nvPicPr>
+                    <pic:cNvPr id="29" name="Imagen 4"/>
+                    <pic:cNvPicPr>
+                      <a:picLocks noChangeAspect="1"/>
+                    </pic:cNvPicPr>
+                  </pic:nvPicPr>
+                  <pic:blipFill>
+                    <a:blip r:embed="rId30"/>
+                    <a:stretch>
+                      <a:fillRect/>
+                    </a:stretch>
+                  </pic:blipFill>
+                  <pic:spPr>
+                    <a:xfrm>
+                      <a:off x="0" y="0"/>
+                      <a:ext cx="4838700" cy="1638300"/>
+                    </a:xfrm>
+                    <a:prstGeom prst="rect">
+                      <a:avLst/>
+                    </a:prstGeom>
+                    <a:noFill/>
+                    <a:ln>
+                      <a:noFill/>
+                    </a:ln>
+                  </pic:spPr>
+                </pic:pic>
+              </a:graphicData>
+            </a:graphic>
+          </wp:inline>
+        </w:drawing>
+      </w:r>
+    </w:p>
+    <w:p>
+      <w:pPr>
+        <w:numPr>
+          <w:numId w:val="0"/>
+        </w:numPr>
+        <w:tabs>
+          <w:tab w:val="left" w:pos="425"/>
+        </w:tabs>
+        <w:jc w:val="left"/>
+        <w:rPr>
+          <w:rFonts w:hint="default"/>
+          <w:b w:val="0"/>
+          <w:bCs w:val="0"/>
+          <w:lang w:val="es-ES"/>
+        </w:rPr>
+      </w:pPr>
+      <w:r>
+        <w:rPr>
+          <w:rFonts w:hint="default"/>
+          <w:lang w:val="es-ES"/>
+        </w:rPr>
+        <w:t xml:space="preserve">Una vez hemos introducido la configuración, vamos a ejecutar el comando </w:t>
+      </w:r>
+      <w:r>
+        <w:rPr>
+          <w:rFonts w:hint="default"/>
+          <w:b/>
+          <w:bCs/>
+          <w:lang w:val="es-ES"/>
+        </w:rPr>
+        <w:t>sudo logrotate -d /etc/logrotate.conf</w:t>
+      </w:r>
+      <w:r>
+        <w:rPr>
+          <w:rFonts w:hint="default"/>
+          <w:b w:val="0"/>
+          <w:bCs w:val="0"/>
+          <w:lang w:val="es-ES"/>
+        </w:rPr>
+        <w:t>. Este comando verificará la configuración y mostrará errores si los hay.</w:t>
+      </w:r>
+    </w:p>
+    <w:p>
+      <w:pPr>
+        <w:numPr>
+          <w:numId w:val="0"/>
+        </w:numPr>
+        <w:tabs>
+          <w:tab w:val="left" w:pos="425"/>
+        </w:tabs>
+        <w:jc w:val="left"/>
+        <w:rPr>
+          <w:rFonts w:hint="default"/>
+          <w:b w:val="0"/>
+          <w:bCs w:val="0"/>
+          <w:lang w:val="es-ES"/>
+        </w:rPr>
+      </w:pPr>
+    </w:p>
+    <w:p>
+      <w:pPr>
+        <w:numPr>
+          <w:numId w:val="0"/>
+        </w:numPr>
+        <w:tabs>
+          <w:tab w:val="left" w:pos="425"/>
+        </w:tabs>
+        <w:jc w:val="left"/>
+      </w:pPr>
+      <w:r>
+        <w:drawing>
+          <wp:inline distT="0" distB="0" distL="114300" distR="114300">
+            <wp:extent cx="5272405" cy="2490470"/>
+            <wp:effectExtent l="0" t="0" r="635" b="8890"/>
+            <wp:docPr id="30" name="Imagen 5"/>
+            <wp:cNvGraphicFramePr>
+              <a:graphicFrameLocks xmlns:a="http://schemas.openxmlformats.org/drawingml/2006/main" noChangeAspect="1"/>
+            </wp:cNvGraphicFramePr>
+            <a:graphic xmlns:a="http://schemas.openxmlformats.org/drawingml/2006/main">
+              <a:graphicData uri="http://schemas.openxmlformats.org/drawingml/2006/picture">
+                <pic:pic xmlns:pic="http://schemas.openxmlformats.org/drawingml/2006/picture">
+                  <pic:nvPicPr>
+                    <pic:cNvPr id="30" name="Imagen 5"/>
+                    <pic:cNvPicPr>
+                      <a:picLocks noChangeAspect="1"/>
+                    </pic:cNvPicPr>
+                  </pic:nvPicPr>
+                  <pic:blipFill>
+                    <a:blip r:embed="rId31"/>
+                    <a:stretch>
+                      <a:fillRect/>
+                    </a:stretch>
+                  </pic:blipFill>
+                  <pic:spPr>
+                    <a:xfrm>
+                      <a:off x="0" y="0"/>
+                      <a:ext cx="5272405" cy="2490470"/>
+                    </a:xfrm>
+                    <a:prstGeom prst="rect">
+                      <a:avLst/>
+                    </a:prstGeom>
+                    <a:noFill/>
+                    <a:ln>
+                      <a:noFill/>
+                    </a:ln>
+                  </pic:spPr>
+                </pic:pic>
+              </a:graphicData>
+            </a:graphic>
+          </wp:inline>
+        </w:drawing>
+      </w:r>
+    </w:p>
+    <w:p>
+      <w:pPr>
+        <w:numPr>
+          <w:numId w:val="0"/>
+        </w:numPr>
+        <w:tabs>
+          <w:tab w:val="left" w:pos="425"/>
+        </w:tabs>
+        <w:jc w:val="left"/>
+      </w:pPr>
+    </w:p>
+    <w:p>
+      <w:pPr>
+        <w:numPr>
+          <w:numId w:val="0"/>
+        </w:numPr>
+        <w:tabs>
+          <w:tab w:val="left" w:pos="425"/>
+        </w:tabs>
+        <w:jc w:val="left"/>
+        <w:rPr>
+          <w:rFonts w:hint="default"/>
+          <w:lang w:val="es-ES"/>
+        </w:rPr>
+      </w:pPr>
+      <w:r>
+        <w:rPr>
+          <w:rFonts w:hint="default"/>
+          <w:lang w:val="es-ES"/>
+        </w:rPr>
+        <w:t>Podemos ver que el comando ha leído nuestro archivo de configuración y no ha mostrado ningun error en él.</w:t>
+      </w:r>
+    </w:p>
+    <w:p>
+      <w:pPr>
+        <w:numPr>
+          <w:numId w:val="0"/>
+        </w:numPr>
+        <w:tabs>
+          <w:tab w:val="left" w:pos="425"/>
+        </w:tabs>
+        <w:jc w:val="left"/>
+        <w:rPr>
+          <w:rFonts w:hint="default"/>
+          <w:lang w:val="es-ES"/>
+        </w:rPr>
+      </w:pPr>
+    </w:p>
+    <w:p>
+      <w:pPr>
+        <w:numPr>
+          <w:numId w:val="0"/>
+        </w:numPr>
+        <w:tabs>
+          <w:tab w:val="left" w:pos="425"/>
+        </w:tabs>
+        <w:jc w:val="left"/>
+        <w:rPr>
+          <w:rFonts w:hint="default"/>
+          <w:b w:val="0"/>
+          <w:bCs w:val="0"/>
+          <w:lang w:val="es-ES"/>
+        </w:rPr>
+      </w:pPr>
+      <w:r>
+        <w:rPr>
+          <w:rFonts w:hint="default"/>
+          <w:lang w:val="es-ES"/>
+        </w:rPr>
+        <w:t xml:space="preserve">Por último, vamos a ejecutar el comando </w:t>
+      </w:r>
+      <w:r>
+        <w:rPr>
+          <w:rFonts w:hint="default"/>
+          <w:b/>
+          <w:bCs/>
+          <w:lang w:val="es-ES"/>
+        </w:rPr>
+        <w:t xml:space="preserve">sudo logrotate -f /etc/logrotate.conf </w:t>
+      </w:r>
+      <w:r>
+        <w:rPr>
+          <w:rFonts w:hint="default"/>
+          <w:b w:val="0"/>
+          <w:bCs w:val="0"/>
+          <w:lang w:val="es-ES"/>
+        </w:rPr>
+        <w:t>para forzar la rotación de registros o logs, que también nos devolverá errores en caso de que la configuración no sea correcta.</w:t>
+      </w:r>
+    </w:p>
+    <w:p>
+      <w:pPr>
+        <w:numPr>
+          <w:numId w:val="0"/>
+        </w:numPr>
+        <w:tabs>
+          <w:tab w:val="left" w:pos="425"/>
+        </w:tabs>
+        <w:jc w:val="left"/>
+        <w:rPr>
+          <w:rFonts w:hint="default"/>
+          <w:b w:val="0"/>
+          <w:bCs w:val="0"/>
+          <w:lang w:val="es-ES"/>
+        </w:rPr>
+      </w:pPr>
+    </w:p>
+    <w:p>
+      <w:pPr>
+        <w:numPr>
+          <w:numId w:val="0"/>
+        </w:numPr>
+        <w:tabs>
+          <w:tab w:val="left" w:pos="425"/>
+        </w:tabs>
+        <w:jc w:val="left"/>
+      </w:pPr>
+      <w:r>
+        <w:drawing>
+          <wp:inline distT="0" distB="0" distL="114300" distR="114300">
+            <wp:extent cx="5271135" cy="284480"/>
+            <wp:effectExtent l="0" t="0" r="1905" b="5080"/>
+            <wp:docPr id="31" name="Imagen 6"/>
+            <wp:cNvGraphicFramePr>
+              <a:graphicFrameLocks xmlns:a="http://schemas.openxmlformats.org/drawingml/2006/main" noChangeAspect="1"/>
+            </wp:cNvGraphicFramePr>
+            <a:graphic xmlns:a="http://schemas.openxmlformats.org/drawingml/2006/main">
+              <a:graphicData uri="http://schemas.openxmlformats.org/drawingml/2006/picture">
+                <pic:pic xmlns:pic="http://schemas.openxmlformats.org/drawingml/2006/picture">
+                  <pic:nvPicPr>
+                    <pic:cNvPr id="31" name="Imagen 6"/>
+                    <pic:cNvPicPr>
+                      <a:picLocks noChangeAspect="1"/>
+                    </pic:cNvPicPr>
+                  </pic:nvPicPr>
+                  <pic:blipFill>
+                    <a:blip r:embed="rId32"/>
+                    <a:stretch>
+                      <a:fillRect/>
+                    </a:stretch>
+                  </pic:blipFill>
+                  <pic:spPr>
+                    <a:xfrm>
+                      <a:off x="0" y="0"/>
+                      <a:ext cx="5271135" cy="284480"/>
+                    </a:xfrm>
+                    <a:prstGeom prst="rect">
+                      <a:avLst/>
+                    </a:prstGeom>
+                    <a:noFill/>
+                    <a:ln>
+                      <a:noFill/>
+                    </a:ln>
+                  </pic:spPr>
+                </pic:pic>
+              </a:graphicData>
+            </a:graphic>
+          </wp:inline>
+        </w:drawing>
+      </w:r>
+    </w:p>
+    <w:p>
+      <w:pPr>
+        <w:numPr>
+          <w:numId w:val="0"/>
+        </w:numPr>
+        <w:tabs>
+          <w:tab w:val="left" w:pos="425"/>
+        </w:tabs>
+        <w:jc w:val="left"/>
+      </w:pPr>
+    </w:p>
+    <w:p>
+      <w:pPr>
+        <w:numPr>
+          <w:numId w:val="0"/>
+        </w:numPr>
+        <w:tabs>
+          <w:tab w:val="left" w:pos="425"/>
+        </w:tabs>
+        <w:jc w:val="left"/>
+        <w:rPr>
+          <w:rFonts w:hint="default"/>
+          <w:lang w:val="es-ES"/>
+        </w:rPr>
+      </w:pPr>
+      <w:r>
+        <w:rPr>
+          <w:rFonts w:hint="default"/>
+          <w:lang w:val="es-ES"/>
+        </w:rPr>
+        <w:t>Nuevamente, no obtenemos ningún error. Nuestra configuración funciona correctamente.</w:t>
+      </w:r>
       <w:bookmarkStart w:id="0" w:name="_GoBack"/>
       <w:bookmarkEnd w:id="0"/>
+    </w:p>
+    <w:p>
+      <w:pPr>
+        <w:numPr>
+          <w:numId w:val="0"/>
+        </w:numPr>
+        <w:tabs>
+          <w:tab w:val="left" w:pos="425"/>
+        </w:tabs>
+        <w:jc w:val="left"/>
+        <w:rPr>
+          <w:rFonts w:hint="default"/>
+          <w:lang w:val="es-ES"/>
+        </w:rPr>
+      </w:pPr>
+    </w:p>
+    <w:p>
+      <w:pPr>
+        <w:numPr>
+          <w:ilvl w:val="0"/>
+          <w:numId w:val="0"/>
+        </w:numPr>
+        <w:jc w:val="left"/>
+        <w:rPr>
+          <w:rFonts w:hint="default"/>
+          <w:b w:val="0"/>
+          <w:bCs w:val="0"/>
+          <w:sz w:val="24"/>
+          <w:szCs w:val="24"/>
+          <w:lang w:val="es-ES"/>
+        </w:rPr>
+      </w:pPr>
+    </w:p>
+    <w:p>
+      <w:pPr>
+        <w:numPr>
+          <w:ilvl w:val="0"/>
+          <w:numId w:val="0"/>
+        </w:numPr>
+        <w:jc w:val="center"/>
+      </w:pPr>
+    </w:p>
+    <w:p>
+      <w:pPr>
+        <w:numPr>
+          <w:ilvl w:val="0"/>
+          <w:numId w:val="0"/>
+        </w:numPr>
+        <w:jc w:val="left"/>
+        <w:rPr>
+          <w:rFonts w:hint="default"/>
+          <w:lang w:val="es-ES"/>
+        </w:rPr>
+      </w:pPr>
     </w:p>
     <w:sectPr>
       <w:pgSz w:w="11906" w:h="16838"/>

</xml_diff>